<commit_message>
Updated exercises for inheritance basics
</commit_message>
<xml_diff>
--- a/Courses/Software-Sciences/Module-1-OOP/09.1-Inheritance-Basics/09.1-Inheritance-Basics-Exercises.docx
+++ b/Courses/Software-Sciences/Module-1-OOP/09.1-Inheritance-Basics/09.1-Inheritance-Basics-Exercises.docx
@@ -1368,538 +1368,9 @@
         </w:drawing>
       </w:r>
     </w:p>
-    <w:p>
-      <w:pPr>
-        <w:pStyle w:val="Heading2"/>
-        <w:rPr>
-          <w:lang w:val="bg-BG"/>
-        </w:rPr>
-      </w:pPr>
-      <w:r>
-        <w:rPr>
-          <w:lang w:val="bg-BG"/>
-        </w:rPr>
-        <w:t>Случаен списък</w:t>
-      </w:r>
-    </w:p>
-    <w:p>
-      <w:pPr>
-        <w:jc w:val="both"/>
-        <w:rPr>
-          <w:lang w:val="bg-BG"/>
-        </w:rPr>
-      </w:pPr>
-      <w:r>
-        <w:rPr>
-          <w:b/>
-          <w:noProof/>
-          <w:lang w:val="bg-BG"/>
-        </w:rPr>
-        <w:t>Важно</w:t>
-      </w:r>
-      <w:r>
-        <w:t xml:space="preserve">: </w:t>
-      </w:r>
-      <w:r>
-        <w:rPr>
-          <w:lang w:val="bg-BG"/>
-        </w:rPr>
-        <w:t>Трябва да имате клас</w:t>
-      </w:r>
-      <w:r>
-        <w:t xml:space="preserve"> </w:t>
-      </w:r>
-      <w:r>
-        <w:rPr>
-          <w:rStyle w:val="CodeChar"/>
-        </w:rPr>
-        <w:t>StartUp</w:t>
-      </w:r>
-      <w:r>
-        <w:rPr>
-          <w:noProof/>
-        </w:rPr>
-        <w:t xml:space="preserve"> </w:t>
-      </w:r>
-      <w:r>
-        <w:rPr>
-          <w:lang w:val="bg-BG"/>
-        </w:rPr>
-        <w:t>в</w:t>
-      </w:r>
-      <w:r>
-        <w:t xml:space="preserve"> </w:t>
-      </w:r>
-      <w:r>
-        <w:rPr>
-          <w:noProof/>
-        </w:rPr>
-        <w:t xml:space="preserve">namespace </w:t>
-      </w:r>
-      <w:r>
-        <w:rPr>
-          <w:rFonts w:ascii="Consolas" w:hAnsi="Consolas"/>
-          <w:b/>
-          <w:noProof/>
-        </w:rPr>
-        <w:t>CustomRandomList</w:t>
-      </w:r>
-      <w:r>
-        <w:rPr>
-          <w:noProof/>
-        </w:rPr>
-        <w:t>.</w:t>
-      </w:r>
-    </w:p>
-    <w:p>
-      <w:pPr>
-        <w:jc w:val="both"/>
-        <w:rPr>
-          <w:lang w:val="bg-BG"/>
-        </w:rPr>
-      </w:pPr>
-      <w:r>
-        <w:rPr>
-          <w:lang w:val="bg-BG"/>
-        </w:rPr>
-        <w:t>Създайте клас</w:t>
-      </w:r>
-      <w:r>
-        <w:t xml:space="preserve"> </w:t>
-      </w:r>
-      <w:bookmarkStart w:id="5" w:name="OLE_LINK4"/>
-      <w:bookmarkStart w:id="6" w:name="OLE_LINK5"/>
-      <w:r>
-        <w:rPr>
-          <w:rStyle w:val="CodeChar"/>
-        </w:rPr>
-        <w:t>RandomList</w:t>
-      </w:r>
-      <w:bookmarkEnd w:id="5"/>
-      <w:bookmarkEnd w:id="6"/>
-      <w:r>
-        <w:rPr>
-          <w:lang w:val="bg-BG"/>
-        </w:rPr>
-        <w:t xml:space="preserve">, който има всички функционалности на </w:t>
-      </w:r>
-      <w:r>
-        <w:rPr>
-          <w:rStyle w:val="CodeChar"/>
-        </w:rPr>
-        <w:t>List&lt;string&gt;</w:t>
-      </w:r>
-      <w:r>
-        <w:t>.</w:t>
-      </w:r>
-      <w:r>
-        <w:rPr>
-          <w:lang w:val="bg-BG"/>
-        </w:rPr>
-        <w:t xml:space="preserve"> Добавете допълнителен метод, който </w:t>
-      </w:r>
-      <w:r>
-        <w:rPr>
-          <w:b/>
-          <w:bCs/>
-          <w:lang w:val="bg-BG"/>
-        </w:rPr>
-        <w:t xml:space="preserve">връща </w:t>
-      </w:r>
-      <w:r>
-        <w:rPr>
-          <w:lang w:val="bg-BG"/>
-        </w:rPr>
-        <w:t xml:space="preserve">и </w:t>
-      </w:r>
-      <w:r>
-        <w:rPr>
-          <w:b/>
-          <w:bCs/>
-          <w:lang w:val="bg-BG"/>
-        </w:rPr>
-        <w:t xml:space="preserve">премахва </w:t>
-      </w:r>
-      <w:r>
-        <w:rPr>
-          <w:lang w:val="bg-BG"/>
-        </w:rPr>
-        <w:t>случаен елемент от списъка.</w:t>
-      </w:r>
-    </w:p>
-    <w:p>
-      <w:pPr>
-        <w:pStyle w:val="NormalWeb"/>
-        <w:rPr>
-          <w:lang w:val="bg-BG"/>
-        </w:rPr>
-      </w:pPr>
-      <w:r>
-        <w:rPr>
-          <w:rFonts w:ascii="Calibri" w:hAnsi="Calibri" w:cs="Calibri"/>
-          <w:sz w:val="22"/>
-          <w:szCs w:val="22"/>
-          <w:lang w:val="bg-BG"/>
-        </w:rPr>
-        <w:t xml:space="preserve">Трябва да можете да </w:t>
-      </w:r>
-      <w:r>
-        <w:rPr>
-          <w:rFonts w:ascii="Calibri" w:hAnsi="Calibri" w:cs="Calibri"/>
-          <w:sz w:val="22"/>
-          <w:szCs w:val="22"/>
-          <w:lang w:val="bg-BG"/>
-        </w:rPr>
-        <w:t>из</w:t>
-      </w:r>
-      <w:r>
-        <w:rPr>
-          <w:rFonts w:ascii="Calibri" w:hAnsi="Calibri" w:cs="Calibri"/>
-          <w:sz w:val="22"/>
-          <w:szCs w:val="22"/>
-          <w:lang w:val="bg-BG"/>
-        </w:rPr>
-        <w:t xml:space="preserve">ползвате класа по следния начин: </w:t>
-      </w:r>
-    </w:p>
-    <w:p>
-      <w:pPr>
-        <w:rPr>
-          <w:noProof/>
-          <w:lang w:val="bg-BG"/>
-        </w:rPr>
-      </w:pPr>
-      <w:r>
-        <w:rPr>
-          <w:noProof/>
-          <w:lang w:eastAsia="bg-BG"/>
-        </w:rPr>
-        <w:drawing>
-          <wp:inline distT="0" distB="0" distL="0" distR="0" wp14:anchorId="1F790538" wp14:editId="00C9FC3B">
-            <wp:extent cx="3178629" cy="2085975"/>
-            <wp:effectExtent l="19050" t="19050" r="22225" b="9525"/>
-            <wp:docPr id="28" name="Picture 14" descr="Text&#10;&#10;Description automatically generated with medium confidence"/>
-            <wp:cNvGraphicFramePr>
-              <a:graphicFrameLocks xmlns:a="http://schemas.openxmlformats.org/drawingml/2006/main" noChangeAspect="1"/>
-            </wp:cNvGraphicFramePr>
-            <a:graphic xmlns:a="http://schemas.openxmlformats.org/drawingml/2006/main">
-              <a:graphicData uri="http://schemas.openxmlformats.org/drawingml/2006/picture">
-                <pic:pic xmlns:pic="http://schemas.openxmlformats.org/drawingml/2006/picture">
-                  <pic:nvPicPr>
-                    <pic:cNvPr id="28" name="Picture 14" descr="Text&#10;&#10;Description automatically generated with medium confidence"/>
-                    <pic:cNvPicPr/>
-                  </pic:nvPicPr>
-                  <pic:blipFill>
-                    <a:blip r:embed="rId12"/>
-                    <a:stretch>
-                      <a:fillRect/>
-                    </a:stretch>
-                  </pic:blipFill>
-                  <pic:spPr>
-                    <a:xfrm>
-                      <a:off x="0" y="0"/>
-                      <a:ext cx="3181339" cy="2087754"/>
-                    </a:xfrm>
-                    <a:prstGeom prst="rect">
-                      <a:avLst/>
-                    </a:prstGeom>
-                    <a:ln>
-                      <a:solidFill>
-                        <a:schemeClr val="bg1">
-                          <a:lumMod val="85000"/>
-                        </a:schemeClr>
-                      </a:solidFill>
-                    </a:ln>
-                  </pic:spPr>
-                </pic:pic>
-              </a:graphicData>
-            </a:graphic>
-          </wp:inline>
-        </w:drawing>
-      </w:r>
-    </w:p>
-    <w:p>
-      <w:pPr>
-        <w:pStyle w:val="Heading2"/>
-        <w:rPr>
-          <w:lang w:val="bg-BG"/>
-        </w:rPr>
-      </w:pPr>
-      <w:r>
-        <w:rPr>
-          <w:lang w:val="bg-BG"/>
-        </w:rPr>
-        <w:t>Поредица от стрингове</w:t>
-      </w:r>
-    </w:p>
-    <w:p>
-      <w:pPr>
-        <w:jc w:val="both"/>
-        <w:rPr>
-          <w:noProof/>
-        </w:rPr>
-      </w:pPr>
-      <w:r>
-        <w:rPr>
-          <w:b/>
-          <w:noProof/>
-          <w:lang w:val="bg-BG"/>
-        </w:rPr>
-        <w:t>Важно</w:t>
-      </w:r>
-      <w:r>
-        <w:t xml:space="preserve">: </w:t>
-      </w:r>
-      <w:r>
-        <w:rPr>
-          <w:lang w:val="bg-BG"/>
-        </w:rPr>
-        <w:t>Трябва да имате публичен клас</w:t>
-      </w:r>
-      <w:r>
-        <w:t xml:space="preserve"> </w:t>
-      </w:r>
-      <w:r>
-        <w:rPr>
-          <w:rStyle w:val="CodeChar"/>
-        </w:rPr>
-        <w:t>StartUp</w:t>
-      </w:r>
-      <w:r>
-        <w:rPr>
-          <w:noProof/>
-        </w:rPr>
-        <w:t xml:space="preserve"> </w:t>
-      </w:r>
-      <w:r>
-        <w:rPr>
-          <w:lang w:val="bg-BG"/>
-        </w:rPr>
-        <w:t>в</w:t>
-      </w:r>
-      <w:r>
-        <w:t xml:space="preserve"> </w:t>
-      </w:r>
-      <w:r>
-        <w:rPr>
-          <w:noProof/>
-        </w:rPr>
-        <w:t xml:space="preserve">namespace </w:t>
-      </w:r>
-      <w:r>
-        <w:rPr>
-          <w:rFonts w:ascii="Consolas" w:hAnsi="Consolas"/>
-          <w:b/>
-          <w:noProof/>
-        </w:rPr>
-        <w:t>CustomStack</w:t>
-      </w:r>
-      <w:r>
-        <w:rPr>
-          <w:noProof/>
-        </w:rPr>
-        <w:t>.</w:t>
-      </w:r>
-    </w:p>
-    <w:p>
-      <w:pPr>
-        <w:jc w:val="both"/>
-        <w:rPr>
-          <w:noProof/>
-        </w:rPr>
-      </w:pPr>
-    </w:p>
-    <w:p>
-      <w:pPr>
-        <w:jc w:val="both"/>
-        <w:rPr>
-          <w:lang w:val="bg-BG"/>
-        </w:rPr>
-      </w:pPr>
-      <w:r>
-        <w:rPr>
-          <w:noProof/>
-          <w:lang w:val="bg-BG"/>
-        </w:rPr>
-        <w:lastRenderedPageBreak/>
-        <w:t>Създайте клас</w:t>
-      </w:r>
-      <w:r>
-        <w:rPr>
-          <w:rStyle w:val="CodeChar"/>
-        </w:rPr>
-        <w:t xml:space="preserve"> </w:t>
-      </w:r>
-      <w:r>
-        <w:rPr>
-          <w:rStyle w:val="CodeChar"/>
-        </w:rPr>
-        <w:t>StackOfStrings</w:t>
-      </w:r>
-      <w:r>
-        <w:rPr>
-          <w:lang w:val="bg-BG"/>
-        </w:rPr>
-        <w:t xml:space="preserve">, който разширява </w:t>
-      </w:r>
-      <w:r>
-        <w:rPr>
-          <w:rFonts w:ascii="Consolas" w:hAnsi="Consolas"/>
-          <w:b/>
-          <w:noProof/>
-        </w:rPr>
-        <w:t>Stack</w:t>
-      </w:r>
-      <w:r>
-        <w:rPr>
-          <w:noProof/>
-        </w:rPr>
-        <w:t>,</w:t>
-      </w:r>
-      <w:r>
-        <w:rPr>
-          <w:noProof/>
-          <w:lang w:val="bg-BG"/>
-        </w:rPr>
-        <w:t xml:space="preserve"> може да съхранява </w:t>
-      </w:r>
-      <w:r>
-        <w:rPr>
-          <w:b/>
-          <w:bCs/>
-          <w:noProof/>
-          <w:lang w:val="bg-BG"/>
-        </w:rPr>
-        <w:t>само стрингове</w:t>
-      </w:r>
-      <w:r>
-        <w:rPr>
-          <w:noProof/>
-          <w:lang w:val="bg-BG"/>
-        </w:rPr>
-        <w:t xml:space="preserve"> и има следните функционалности:</w:t>
-      </w:r>
-    </w:p>
-    <w:p>
-      <w:pPr>
-        <w:pStyle w:val="ListParagraph"/>
-        <w:numPr>
-          <w:ilvl w:val="0"/>
-          <w:numId w:val="20"/>
-        </w:numPr>
-        <w:jc w:val="both"/>
-        <w:rPr>
-          <w:rStyle w:val="CodeChar"/>
-          <w:rFonts w:asciiTheme="minorHAnsi" w:hAnsiTheme="minorHAnsi"/>
-          <w:b w:val="0"/>
-          <w:noProof w:val="0"/>
-          <w:lang w:val="bg-BG"/>
-        </w:rPr>
-      </w:pPr>
-      <w:r>
-        <w:rPr>
-          <w:lang w:val="bg-BG"/>
-        </w:rPr>
-        <w:t>Публичен метод</w:t>
-      </w:r>
-      <w:r>
-        <w:t xml:space="preserve">: </w:t>
-      </w:r>
-      <w:r>
-        <w:rPr>
-          <w:rStyle w:val="CodeChar"/>
-        </w:rPr>
-        <w:t>IsEmpty(): bool</w:t>
-      </w:r>
-    </w:p>
-    <w:p>
-      <w:pPr>
-        <w:pStyle w:val="ListParagraph"/>
-        <w:numPr>
-          <w:ilvl w:val="0"/>
-          <w:numId w:val="20"/>
-        </w:numPr>
-        <w:jc w:val="both"/>
-        <w:rPr>
-          <w:lang w:val="bg-BG"/>
-        </w:rPr>
-      </w:pPr>
-      <w:r>
-        <w:rPr>
-          <w:lang w:val="bg-BG"/>
-        </w:rPr>
-        <w:t>Публичен метод</w:t>
-      </w:r>
-      <w:r>
-        <w:t xml:space="preserve">: </w:t>
-      </w:r>
-      <w:r>
-        <w:rPr>
-          <w:rFonts w:ascii="Consolas" w:hAnsi="Consolas"/>
-          <w:b/>
-          <w:noProof/>
-        </w:rPr>
-        <w:t>AddRange(): Stack&lt;string&gt;</w:t>
-      </w:r>
-    </w:p>
-    <w:p>
-      <w:pPr>
-        <w:rPr>
-          <w:lang w:val="bg-BG"/>
-        </w:rPr>
-      </w:pPr>
-      <w:r>
-        <w:rPr>
-          <w:noProof/>
-          <w:lang w:eastAsia="bg-BG"/>
-        </w:rPr>
-        <w:drawing>
-          <wp:inline distT="0" distB="0" distL="0" distR="0" wp14:anchorId="5FDE1077" wp14:editId="652A8570">
-            <wp:extent cx="4295775" cy="2846861"/>
-            <wp:effectExtent l="19050" t="19050" r="9525" b="10795"/>
-            <wp:docPr id="29" name="Picture 18" descr="Graphical user interface, text, application&#10;&#10;Description automatically generated"/>
-            <wp:cNvGraphicFramePr>
-              <a:graphicFrameLocks xmlns:a="http://schemas.openxmlformats.org/drawingml/2006/main" noChangeAspect="1"/>
-            </wp:cNvGraphicFramePr>
-            <a:graphic xmlns:a="http://schemas.openxmlformats.org/drawingml/2006/main">
-              <a:graphicData uri="http://schemas.openxmlformats.org/drawingml/2006/picture">
-                <pic:pic xmlns:pic="http://schemas.openxmlformats.org/drawingml/2006/picture">
-                  <pic:nvPicPr>
-                    <pic:cNvPr id="29" name="Picture 18" descr="Graphical user interface, text, application&#10;&#10;Description automatically generated"/>
-                    <pic:cNvPicPr/>
-                  </pic:nvPicPr>
-                  <pic:blipFill>
-                    <a:blip r:embed="rId13"/>
-                    <a:stretch>
-                      <a:fillRect/>
-                    </a:stretch>
-                  </pic:blipFill>
-                  <pic:spPr>
-                    <a:xfrm>
-                      <a:off x="0" y="0"/>
-                      <a:ext cx="4297352" cy="2847906"/>
-                    </a:xfrm>
-                    <a:prstGeom prst="rect">
-                      <a:avLst/>
-                    </a:prstGeom>
-                    <a:ln>
-                      <a:solidFill>
-                        <a:schemeClr val="bg1">
-                          <a:lumMod val="85000"/>
-                        </a:schemeClr>
-                      </a:solidFill>
-                    </a:ln>
-                  </pic:spPr>
-                </pic:pic>
-              </a:graphicData>
-            </a:graphic>
-          </wp:inline>
-        </w:drawing>
-      </w:r>
-    </w:p>
     <w:sectPr>
-      <w:headerReference w:type="default" r:id="rId14"/>
-      <w:footerReference w:type="default" r:id="rId15"/>
+      <w:headerReference w:type="default" r:id="rId12"/>
+      <w:footerReference w:type="default" r:id="rId13"/>
       <w:pgSz w:w="11909" w:h="16834" w:code="9"/>
       <w:pgMar w:top="567" w:right="737" w:bottom="1077" w:left="737" w:header="567" w:footer="794" w:gutter="0"/>
       <w:cols w:space="720"/>
@@ -2116,7 +1587,7 @@
                               <w:szCs w:val="17"/>
                             </w:rPr>
                           </w:pPr>
-                          <w:bookmarkStart w:id="7" w:name="_Hlk24191091"/>
+                          <w:bookmarkStart w:id="5" w:name="_Hlk24191091"/>
                           <w:r>
                             <w:rPr>
                               <w:sz w:val="17"/>
@@ -2234,7 +1705,7 @@
                             <w:t>.</w:t>
                           </w:r>
                         </w:p>
-                        <w:bookmarkEnd w:id="7"/>
+                        <w:bookmarkEnd w:id="5"/>
                         <w:p>
                           <w:pPr>
                             <w:spacing w:line="240" w:lineRule="auto"/>

</xml_diff>